<commit_message>
Update: Presentación 09/05/18 e Informe de mejoras
Se ha actualizado el informe de mejoras del día 09/05/18 junto con la presentación de ese día.

Issue: #212 #213
</commit_message>
<xml_diff>
--- a/Conocimiento/Presentaciones/11-05-18/Informe_Mejoras_11-05-18_v1.0.docx
+++ b/Conocimiento/Presentaciones/11-05-18/Informe_Mejoras_11-05-18_v1.0.docx
@@ -214,11 +214,9 @@
             <w:pPr>
               <w:jc w:val="both"/>
             </w:pPr>
-            <w:bookmarkStart w:id="0" w:name="_GoBack"/>
             <w:r>
               <w:t>Implantado</w:t>
             </w:r>
-            <w:bookmarkEnd w:id="0"/>
           </w:p>
         </w:tc>
       </w:tr>
@@ -288,6 +286,9 @@
             <w:pPr>
               <w:jc w:val="both"/>
             </w:pPr>
+            <w:r>
+              <w:t>Implantado</w:t>
+            </w:r>
           </w:p>
         </w:tc>
       </w:tr>
@@ -338,6 +339,9 @@
             <w:pPr>
               <w:jc w:val="both"/>
             </w:pPr>
+            <w:r>
+              <w:t>Implantado</w:t>
+            </w:r>
           </w:p>
         </w:tc>
       </w:tr>
@@ -363,6 +367,11 @@
             <w:pPr>
               <w:jc w:val="both"/>
             </w:pPr>
+            <w:r>
+              <w:t>Implantado</w:t>
+            </w:r>
+            <w:bookmarkStart w:id="0" w:name="_GoBack"/>
+            <w:bookmarkEnd w:id="0"/>
           </w:p>
         </w:tc>
       </w:tr>
@@ -388,6 +397,9 @@
             <w:pPr>
               <w:jc w:val="both"/>
             </w:pPr>
+            <w:r>
+              <w:t>Implantado</w:t>
+            </w:r>
           </w:p>
         </w:tc>
       </w:tr>
@@ -413,6 +425,9 @@
             <w:pPr>
               <w:jc w:val="both"/>
             </w:pPr>
+            <w:r>
+              <w:t>Implantado</w:t>
+            </w:r>
           </w:p>
         </w:tc>
       </w:tr>
@@ -438,6 +453,9 @@
             <w:pPr>
               <w:jc w:val="both"/>
             </w:pPr>
+            <w:r>
+              <w:t>Implantado</w:t>
+            </w:r>
           </w:p>
         </w:tc>
       </w:tr>

</xml_diff>

<commit_message>
Update: Informe de mejoras y presentación 11/05/18
Se ha añadido las versiones finales de la presentación y el documento de mejoras del día 11/05/18

Issue: #213 #212
</commit_message>
<xml_diff>
--- a/Conocimiento/Presentaciones/11-05-18/Informe_Mejoras_11-05-18_v1.0.docx
+++ b/Conocimiento/Presentaciones/11-05-18/Informe_Mejoras_11-05-18_v1.0.docx
@@ -164,6 +164,11 @@
             <w:pPr>
               <w:jc w:val="both"/>
             </w:pPr>
+            <w:r>
+              <w:t>Implantado</w:t>
+            </w:r>
+            <w:bookmarkStart w:id="0" w:name="_GoBack"/>
+            <w:bookmarkEnd w:id="0"/>
           </w:p>
         </w:tc>
       </w:tr>
@@ -189,6 +194,9 @@
             <w:pPr>
               <w:jc w:val="both"/>
             </w:pPr>
+            <w:r>
+              <w:t>Implantado</w:t>
+            </w:r>
           </w:p>
         </w:tc>
       </w:tr>
@@ -314,6 +322,9 @@
             <w:pPr>
               <w:jc w:val="both"/>
             </w:pPr>
+            <w:r>
+              <w:t>Implantado</w:t>
+            </w:r>
           </w:p>
         </w:tc>
       </w:tr>
@@ -370,8 +381,6 @@
             <w:r>
               <w:t>Implantado</w:t>
             </w:r>
-            <w:bookmarkStart w:id="0" w:name="_GoBack"/>
-            <w:bookmarkEnd w:id="0"/>
           </w:p>
         </w:tc>
       </w:tr>

</xml_diff>